<commit_message>
added video tests updaed budget in schedule
</commit_message>
<xml_diff>
--- a/docs/Schedule.docx
+++ b/docs/Schedule.docx
@@ -408,6 +408,15 @@
           <w:szCs w:val="20"/>
         </w:rPr>
         <w:tab/>
+      </w:r>
+      <w:r>
+        <w:rPr>
+          <w:rFonts w:cs="Arial" w:ascii="Arial" w:hAnsi="Arial"/>
+          <w:b w:val="false"/>
+          <w:bCs w:val="false"/>
+          <w:sz w:val="20"/>
+          <w:szCs w:val="20"/>
+        </w:rPr>
         <w:t>car and road detection</w:t>
       </w:r>
     </w:p>
@@ -692,8 +701,8 @@
           <w:szCs w:val="20"/>
         </w:rPr>
       </w:r>
-      <w:bookmarkStart w:id="1" w:name="__DdeLink__427_3894241643"/>
-      <w:bookmarkStart w:id="2" w:name="__DdeLink__427_3894241643"/>
+      <w:bookmarkStart w:id="1" w:name="__DdeLink__427_38942416431"/>
+      <w:bookmarkStart w:id="2" w:name="__DdeLink__427_38942416431"/>
       <w:bookmarkEnd w:id="2"/>
     </w:p>
     <w:p>
@@ -816,9 +825,9 @@
         <w:tblLook w:noVBand="1" w:val="04a0" w:noHBand="0" w:lastColumn="0" w:firstColumn="1" w:lastRow="0" w:firstRow="1"/>
       </w:tblPr>
       <w:tblGrid>
-        <w:gridCol w:w="863"/>
+        <w:gridCol w:w="862"/>
         <w:gridCol w:w="2282"/>
-        <w:gridCol w:w="5372"/>
+        <w:gridCol w:w="5373"/>
       </w:tblGrid>
       <w:tr>
         <w:trPr>
@@ -827,7 +836,7 @@
         </w:trPr>
         <w:tc>
           <w:tcPr>
-            <w:tcW w:w="863" w:type="dxa"/>
+            <w:tcW w:w="862" w:type="dxa"/>
             <w:cnfStyle w:val="001000000000" w:firstRow="0" w:lastRow="0" w:firstColumn="1" w:lastColumn="0" w:oddVBand="0" w:evenVBand="0" w:oddHBand="0" w:evenHBand="0" w:firstRowFirstColumn="0" w:firstRowLastColumn="0" w:lastRowFirstColumn="0" w:lastRowLastColumn="0"/>
             <w:tcBorders/>
             <w:shd w:fill="auto" w:val="clear"/>
@@ -885,7 +894,7 @@
         </w:tc>
         <w:tc>
           <w:tcPr>
-            <w:tcW w:w="5372" w:type="dxa"/>
+            <w:tcW w:w="5373" w:type="dxa"/>
             <w:tcBorders/>
             <w:shd w:fill="auto" w:val="clear"/>
           </w:tcPr>
@@ -920,7 +929,7 @@
         </w:trPr>
         <w:tc>
           <w:tcPr>
-            <w:tcW w:w="863" w:type="dxa"/>
+            <w:tcW w:w="862" w:type="dxa"/>
             <w:cnfStyle w:val="001000000000" w:firstRow="0" w:lastRow="0" w:firstColumn="1" w:lastColumn="0" w:oddVBand="0" w:evenVBand="0" w:oddHBand="0" w:evenHBand="0" w:firstRowFirstColumn="0" w:firstRowLastColumn="0" w:lastRowFirstColumn="0" w:lastRowLastColumn="0"/>
             <w:tcBorders/>
             <w:shd w:color="auto" w:fill="F2F2F2" w:themeFill="background1" w:themeFillShade="f2" w:val="clear"/>
@@ -980,7 +989,7 @@
         </w:tc>
         <w:tc>
           <w:tcPr>
-            <w:tcW w:w="5372" w:type="dxa"/>
+            <w:tcW w:w="5373" w:type="dxa"/>
             <w:tcBorders/>
             <w:shd w:color="auto" w:fill="F2F2F2" w:themeFill="background1" w:themeFillShade="f2" w:val="clear"/>
             <w:vAlign w:val="center"/>
@@ -1013,7 +1022,7 @@
         </w:trPr>
         <w:tc>
           <w:tcPr>
-            <w:tcW w:w="863" w:type="dxa"/>
+            <w:tcW w:w="862" w:type="dxa"/>
             <w:cnfStyle w:val="001000000000" w:firstRow="0" w:lastRow="0" w:firstColumn="1" w:lastColumn="0" w:oddVBand="0" w:evenVBand="0" w:oddHBand="0" w:evenHBand="0" w:firstRowFirstColumn="0" w:firstRowLastColumn="0" w:lastRowFirstColumn="0" w:lastRowLastColumn="0"/>
             <w:tcBorders/>
             <w:shd w:fill="auto" w:val="clear"/>
@@ -1073,7 +1082,7 @@
         </w:tc>
         <w:tc>
           <w:tcPr>
-            <w:tcW w:w="5372" w:type="dxa"/>
+            <w:tcW w:w="5373" w:type="dxa"/>
             <w:tcBorders/>
             <w:shd w:fill="auto" w:val="clear"/>
             <w:vAlign w:val="center"/>
@@ -1107,7 +1116,7 @@
         </w:trPr>
         <w:tc>
           <w:tcPr>
-            <w:tcW w:w="863" w:type="dxa"/>
+            <w:tcW w:w="862" w:type="dxa"/>
             <w:cnfStyle w:val="001000000000" w:firstRow="0" w:lastRow="0" w:firstColumn="1" w:lastColumn="0" w:oddVBand="0" w:evenVBand="0" w:oddHBand="0" w:evenHBand="0" w:firstRowFirstColumn="0" w:firstRowLastColumn="0" w:lastRowFirstColumn="0" w:lastRowLastColumn="0"/>
             <w:tcBorders/>
             <w:shd w:color="auto" w:fill="F2F2F2" w:themeFill="background1" w:themeFillShade="f2" w:val="clear"/>
@@ -1167,7 +1176,7 @@
         </w:tc>
         <w:tc>
           <w:tcPr>
-            <w:tcW w:w="5372" w:type="dxa"/>
+            <w:tcW w:w="5373" w:type="dxa"/>
             <w:tcBorders/>
             <w:shd w:color="auto" w:fill="F2F2F2" w:themeFill="background1" w:themeFillShade="f2" w:val="clear"/>
             <w:vAlign w:val="center"/>
@@ -1200,7 +1209,7 @@
         </w:trPr>
         <w:tc>
           <w:tcPr>
-            <w:tcW w:w="863" w:type="dxa"/>
+            <w:tcW w:w="862" w:type="dxa"/>
             <w:cnfStyle w:val="001000000000" w:firstRow="0" w:lastRow="0" w:firstColumn="1" w:lastColumn="0" w:oddVBand="0" w:evenVBand="0" w:oddHBand="0" w:evenHBand="0" w:firstRowFirstColumn="0" w:firstRowLastColumn="0" w:lastRowFirstColumn="0" w:lastRowLastColumn="0"/>
             <w:tcBorders/>
             <w:shd w:fill="auto" w:val="clear"/>
@@ -1260,7 +1269,7 @@
         </w:tc>
         <w:tc>
           <w:tcPr>
-            <w:tcW w:w="5372" w:type="dxa"/>
+            <w:tcW w:w="5373" w:type="dxa"/>
             <w:tcBorders/>
             <w:shd w:fill="auto" w:val="clear"/>
             <w:vAlign w:val="center"/>
@@ -1294,7 +1303,7 @@
         </w:trPr>
         <w:tc>
           <w:tcPr>
-            <w:tcW w:w="863" w:type="dxa"/>
+            <w:tcW w:w="862" w:type="dxa"/>
             <w:cnfStyle w:val="001000000000" w:firstRow="0" w:lastRow="0" w:firstColumn="1" w:lastColumn="0" w:oddVBand="0" w:evenVBand="0" w:oddHBand="0" w:evenHBand="0" w:firstRowFirstColumn="0" w:firstRowLastColumn="0" w:lastRowFirstColumn="0" w:lastRowLastColumn="0"/>
             <w:tcBorders/>
             <w:shd w:color="auto" w:fill="F2F2F2" w:themeFill="background1" w:themeFillShade="f2" w:val="clear"/>
@@ -1354,7 +1363,7 @@
         </w:tc>
         <w:tc>
           <w:tcPr>
-            <w:tcW w:w="5372" w:type="dxa"/>
+            <w:tcW w:w="5373" w:type="dxa"/>
             <w:tcBorders/>
             <w:shd w:color="auto" w:fill="F2F2F2" w:themeFill="background1" w:themeFillShade="f2" w:val="clear"/>
             <w:vAlign w:val="center"/>
@@ -1387,7 +1396,7 @@
         </w:trPr>
         <w:tc>
           <w:tcPr>
-            <w:tcW w:w="863" w:type="dxa"/>
+            <w:tcW w:w="862" w:type="dxa"/>
             <w:cnfStyle w:val="001000000000" w:firstRow="0" w:lastRow="0" w:firstColumn="1" w:lastColumn="0" w:oddVBand="0" w:evenVBand="0" w:oddHBand="0" w:evenHBand="0" w:firstRowFirstColumn="0" w:firstRowLastColumn="0" w:lastRowFirstColumn="0" w:lastRowLastColumn="0"/>
             <w:tcBorders/>
             <w:shd w:fill="auto" w:val="clear"/>
@@ -1447,7 +1456,7 @@
         </w:tc>
         <w:tc>
           <w:tcPr>
-            <w:tcW w:w="5372" w:type="dxa"/>
+            <w:tcW w:w="5373" w:type="dxa"/>
             <w:tcBorders/>
             <w:shd w:fill="auto" w:val="clear"/>
             <w:vAlign w:val="center"/>
@@ -1481,7 +1490,7 @@
         </w:trPr>
         <w:tc>
           <w:tcPr>
-            <w:tcW w:w="863" w:type="dxa"/>
+            <w:tcW w:w="862" w:type="dxa"/>
             <w:cnfStyle w:val="001000000000" w:firstRow="0" w:lastRow="0" w:firstColumn="1" w:lastColumn="0" w:oddVBand="0" w:evenVBand="0" w:oddHBand="0" w:evenHBand="0" w:firstRowFirstColumn="0" w:firstRowLastColumn="0" w:lastRowFirstColumn="0" w:lastRowLastColumn="0"/>
             <w:tcBorders/>
             <w:shd w:color="auto" w:fill="F2F2F2" w:themeFill="background1" w:themeFillShade="f2" w:val="clear"/>
@@ -1541,7 +1550,7 @@
         </w:tc>
         <w:tc>
           <w:tcPr>
-            <w:tcW w:w="5372" w:type="dxa"/>
+            <w:tcW w:w="5373" w:type="dxa"/>
             <w:tcBorders/>
             <w:shd w:color="auto" w:fill="F2F2F2" w:themeFill="background1" w:themeFillShade="f2" w:val="clear"/>
             <w:vAlign w:val="center"/>
@@ -1597,7 +1606,7 @@
         </w:trPr>
         <w:tc>
           <w:tcPr>
-            <w:tcW w:w="863" w:type="dxa"/>
+            <w:tcW w:w="862" w:type="dxa"/>
             <w:cnfStyle w:val="001000000000" w:firstRow="0" w:lastRow="0" w:firstColumn="1" w:lastColumn="0" w:oddVBand="0" w:evenVBand="0" w:oddHBand="0" w:evenHBand="0" w:firstRowFirstColumn="0" w:firstRowLastColumn="0" w:lastRowFirstColumn="0" w:lastRowLastColumn="0"/>
             <w:tcBorders/>
             <w:shd w:fill="auto" w:val="clear"/>
@@ -1657,7 +1666,7 @@
         </w:tc>
         <w:tc>
           <w:tcPr>
-            <w:tcW w:w="5372" w:type="dxa"/>
+            <w:tcW w:w="5373" w:type="dxa"/>
             <w:tcBorders/>
             <w:shd w:fill="auto" w:val="clear"/>
             <w:vAlign w:val="center"/>
@@ -1691,7 +1700,7 @@
         </w:trPr>
         <w:tc>
           <w:tcPr>
-            <w:tcW w:w="863" w:type="dxa"/>
+            <w:tcW w:w="862" w:type="dxa"/>
             <w:cnfStyle w:val="001000000000" w:firstRow="0" w:lastRow="0" w:firstColumn="1" w:lastColumn="0" w:oddVBand="0" w:evenVBand="0" w:oddHBand="0" w:evenHBand="0" w:firstRowFirstColumn="0" w:firstRowLastColumn="0" w:lastRowFirstColumn="0" w:lastRowLastColumn="0"/>
             <w:tcBorders/>
             <w:shd w:color="auto" w:fill="F2F2F2" w:themeFill="background1" w:themeFillShade="f2" w:val="clear"/>
@@ -1750,7 +1759,7 @@
         </w:tc>
         <w:tc>
           <w:tcPr>
-            <w:tcW w:w="5372" w:type="dxa"/>
+            <w:tcW w:w="5373" w:type="dxa"/>
             <w:tcBorders/>
             <w:shd w:color="auto" w:fill="F2F2F2" w:themeFill="background1" w:themeFillShade="f2" w:val="clear"/>
             <w:vAlign w:val="center"/>
@@ -1783,7 +1792,7 @@
         </w:trPr>
         <w:tc>
           <w:tcPr>
-            <w:tcW w:w="863" w:type="dxa"/>
+            <w:tcW w:w="862" w:type="dxa"/>
             <w:cnfStyle w:val="001000000000" w:firstRow="0" w:lastRow="0" w:firstColumn="1" w:lastColumn="0" w:oddVBand="0" w:evenVBand="0" w:oddHBand="0" w:evenHBand="0" w:firstRowFirstColumn="0" w:firstRowLastColumn="0" w:lastRowFirstColumn="0" w:lastRowLastColumn="0"/>
             <w:tcBorders/>
             <w:shd w:fill="auto" w:val="clear"/>
@@ -1843,7 +1852,7 @@
         </w:tc>
         <w:tc>
           <w:tcPr>
-            <w:tcW w:w="5372" w:type="dxa"/>
+            <w:tcW w:w="5373" w:type="dxa"/>
             <w:tcBorders/>
             <w:shd w:fill="auto" w:val="clear"/>
             <w:vAlign w:val="center"/>
@@ -1900,7 +1909,7 @@
         </w:trPr>
         <w:tc>
           <w:tcPr>
-            <w:tcW w:w="863" w:type="dxa"/>
+            <w:tcW w:w="862" w:type="dxa"/>
             <w:cnfStyle w:val="001000000000" w:firstRow="0" w:lastRow="0" w:firstColumn="1" w:lastColumn="0" w:oddVBand="0" w:evenVBand="0" w:oddHBand="0" w:evenHBand="0" w:firstRowFirstColumn="0" w:firstRowLastColumn="0" w:lastRowFirstColumn="0" w:lastRowLastColumn="0"/>
             <w:tcBorders/>
             <w:shd w:color="auto" w:fill="F2F2F2" w:themeFill="background1" w:themeFillShade="f2" w:val="clear"/>
@@ -1960,7 +1969,7 @@
         </w:tc>
         <w:tc>
           <w:tcPr>
-            <w:tcW w:w="5372" w:type="dxa"/>
+            <w:tcW w:w="5373" w:type="dxa"/>
             <w:tcBorders/>
             <w:shd w:color="auto" w:fill="F2F2F2" w:themeFill="background1" w:themeFillShade="f2" w:val="clear"/>
             <w:vAlign w:val="center"/>
@@ -1993,7 +2002,7 @@
         </w:trPr>
         <w:tc>
           <w:tcPr>
-            <w:tcW w:w="863" w:type="dxa"/>
+            <w:tcW w:w="862" w:type="dxa"/>
             <w:cnfStyle w:val="001000000000" w:firstRow="0" w:lastRow="0" w:firstColumn="1" w:lastColumn="0" w:oddVBand="0" w:evenVBand="0" w:oddHBand="0" w:evenHBand="0" w:firstRowFirstColumn="0" w:firstRowLastColumn="0" w:lastRowFirstColumn="0" w:lastRowLastColumn="0"/>
             <w:tcBorders/>
             <w:shd w:fill="auto" w:val="clear"/>
@@ -2053,7 +2062,7 @@
         </w:tc>
         <w:tc>
           <w:tcPr>
-            <w:tcW w:w="5372" w:type="dxa"/>
+            <w:tcW w:w="5373" w:type="dxa"/>
             <w:tcBorders/>
             <w:shd w:fill="auto" w:val="clear"/>
             <w:vAlign w:val="center"/>
@@ -2144,7 +2153,7 @@
         </w:trPr>
         <w:tc>
           <w:tcPr>
-            <w:tcW w:w="863" w:type="dxa"/>
+            <w:tcW w:w="862" w:type="dxa"/>
             <w:cnfStyle w:val="001000000000" w:firstRow="0" w:lastRow="0" w:firstColumn="1" w:lastColumn="0" w:oddVBand="0" w:evenVBand="0" w:oddHBand="0" w:evenHBand="0" w:firstRowFirstColumn="0" w:firstRowLastColumn="0" w:lastRowFirstColumn="0" w:lastRowLastColumn="0"/>
             <w:tcBorders/>
             <w:shd w:color="auto" w:fill="F2F2F2" w:themeFill="background1" w:themeFillShade="f2" w:val="clear"/>
@@ -2204,7 +2213,7 @@
         </w:tc>
         <w:tc>
           <w:tcPr>
-            <w:tcW w:w="5372" w:type="dxa"/>
+            <w:tcW w:w="5373" w:type="dxa"/>
             <w:tcBorders/>
             <w:shd w:color="auto" w:fill="F2F2F2" w:themeFill="background1" w:themeFillShade="f2" w:val="clear"/>
             <w:vAlign w:val="center"/>
@@ -2247,7 +2256,7 @@
         </w:trPr>
         <w:tc>
           <w:tcPr>
-            <w:tcW w:w="863" w:type="dxa"/>
+            <w:tcW w:w="862" w:type="dxa"/>
             <w:cnfStyle w:val="001000000000" w:firstRow="0" w:lastRow="0" w:firstColumn="1" w:lastColumn="0" w:oddVBand="0" w:evenVBand="0" w:oddHBand="0" w:evenHBand="0" w:firstRowFirstColumn="0" w:firstRowLastColumn="0" w:lastRowFirstColumn="0" w:lastRowLastColumn="0"/>
             <w:tcBorders/>
             <w:shd w:fill="auto" w:val="clear"/>
@@ -2307,7 +2316,7 @@
         </w:tc>
         <w:tc>
           <w:tcPr>
-            <w:tcW w:w="5372" w:type="dxa"/>
+            <w:tcW w:w="5373" w:type="dxa"/>
             <w:tcBorders/>
             <w:shd w:fill="auto" w:val="clear"/>
             <w:vAlign w:val="center"/>
@@ -2361,7 +2370,7 @@
         </w:trPr>
         <w:tc>
           <w:tcPr>
-            <w:tcW w:w="863" w:type="dxa"/>
+            <w:tcW w:w="862" w:type="dxa"/>
             <w:cnfStyle w:val="001000000000" w:firstRow="0" w:lastRow="0" w:firstColumn="1" w:lastColumn="0" w:oddVBand="0" w:evenVBand="0" w:oddHBand="0" w:evenHBand="0" w:firstRowFirstColumn="0" w:firstRowLastColumn="0" w:lastRowFirstColumn="0" w:lastRowLastColumn="0"/>
             <w:tcBorders/>
             <w:shd w:color="auto" w:fill="F2F2F2" w:themeFill="background1" w:themeFillShade="f2" w:val="clear"/>
@@ -2421,7 +2430,7 @@
         </w:tc>
         <w:tc>
           <w:tcPr>
-            <w:tcW w:w="5372" w:type="dxa"/>
+            <w:tcW w:w="5373" w:type="dxa"/>
             <w:tcBorders/>
             <w:shd w:color="auto" w:fill="F2F2F2" w:themeFill="background1" w:themeFillShade="f2" w:val="clear"/>
             <w:vAlign w:val="center"/>
@@ -2546,7 +2555,18 @@
       <w:r>
         <w:rPr/>
         <w:tab/>
-        <w:t>$40 x 4 = $160</w:t>
+        <w:t>$</w:t>
+      </w:r>
+      <w:r>
+        <w:rPr/>
+        <w:t>196 for cameras</w:t>
+        <w:br/>
+        <w:tab/>
+        <w:t>upcoming 75 for pis for cameras</w:t>
+      </w:r>
+      <w:r>
+        <w:rPr/>
+        <w:br/>
       </w:r>
     </w:p>
     <w:p>

</xml_diff>

<commit_message>
more video tests good parts in test9.py
switched cameras to wifi based wyze cams

updated todo list to include cam sync needs
</commit_message>
<xml_diff>
--- a/docs/Schedule.docx
+++ b/docs/Schedule.docx
@@ -202,14 +202,7 @@
     <w:p>
       <w:pPr>
         <w:pStyle w:val="MediumGrid21"/>
-        <w:rPr>
-          <w:rFonts w:ascii="Arial" w:hAnsi="Arial" w:cs="Arial"/>
-          <w:b w:val="false"/>
-          <w:b w:val="false"/>
-          <w:bCs w:val="false"/>
-          <w:sz w:val="20"/>
-          <w:szCs w:val="20"/>
-        </w:rPr>
+        <w:rPr/>
       </w:pPr>
       <w:r>
         <w:rPr>
@@ -220,6 +213,22 @@
           <w:szCs w:val="20"/>
         </w:rPr>
         <w:t>GPS data- get 3 states as well as speedometer via gps</w:t>
+      </w:r>
+    </w:p>
+    <w:p>
+      <w:pPr>
+        <w:pStyle w:val="MediumGrid21"/>
+        <w:rPr/>
+      </w:pPr>
+      <w:r>
+        <w:rPr>
+          <w:rFonts w:cs="Arial" w:ascii="Arial" w:hAnsi="Arial"/>
+          <w:b w:val="false"/>
+          <w:bCs w:val="false"/>
+          <w:sz w:val="20"/>
+          <w:szCs w:val="20"/>
+        </w:rPr>
+        <w:t>camera time sync, even if delay</w:t>
       </w:r>
     </w:p>
     <w:p>
@@ -825,9 +834,9 @@
         <w:tblLook w:noVBand="1" w:val="04a0" w:noHBand="0" w:lastColumn="0" w:firstColumn="1" w:lastRow="0" w:firstRow="1"/>
       </w:tblPr>
       <w:tblGrid>
-        <w:gridCol w:w="862"/>
-        <w:gridCol w:w="2282"/>
-        <w:gridCol w:w="5373"/>
+        <w:gridCol w:w="861"/>
+        <w:gridCol w:w="2281"/>
+        <w:gridCol w:w="5375"/>
       </w:tblGrid>
       <w:tr>
         <w:trPr>
@@ -836,7 +845,7 @@
         </w:trPr>
         <w:tc>
           <w:tcPr>
-            <w:tcW w:w="862" w:type="dxa"/>
+            <w:tcW w:w="861" w:type="dxa"/>
             <w:cnfStyle w:val="001000000000" w:firstRow="0" w:lastRow="0" w:firstColumn="1" w:lastColumn="0" w:oddVBand="0" w:evenVBand="0" w:oddHBand="0" w:evenHBand="0" w:firstRowFirstColumn="0" w:firstRowLastColumn="0" w:lastRowFirstColumn="0" w:lastRowLastColumn="0"/>
             <w:tcBorders/>
             <w:shd w:fill="auto" w:val="clear"/>
@@ -865,7 +874,7 @@
         </w:tc>
         <w:tc>
           <w:tcPr>
-            <w:tcW w:w="2282" w:type="dxa"/>
+            <w:tcW w:w="2281" w:type="dxa"/>
             <w:tcBorders/>
             <w:shd w:fill="auto" w:val="clear"/>
           </w:tcPr>
@@ -894,7 +903,7 @@
         </w:tc>
         <w:tc>
           <w:tcPr>
-            <w:tcW w:w="5373" w:type="dxa"/>
+            <w:tcW w:w="5375" w:type="dxa"/>
             <w:tcBorders/>
             <w:shd w:fill="auto" w:val="clear"/>
           </w:tcPr>
@@ -929,7 +938,7 @@
         </w:trPr>
         <w:tc>
           <w:tcPr>
-            <w:tcW w:w="862" w:type="dxa"/>
+            <w:tcW w:w="861" w:type="dxa"/>
             <w:cnfStyle w:val="001000000000" w:firstRow="0" w:lastRow="0" w:firstColumn="1" w:lastColumn="0" w:oddVBand="0" w:evenVBand="0" w:oddHBand="0" w:evenHBand="0" w:firstRowFirstColumn="0" w:firstRowLastColumn="0" w:lastRowFirstColumn="0" w:lastRowLastColumn="0"/>
             <w:tcBorders/>
             <w:shd w:color="auto" w:fill="F2F2F2" w:themeFill="background1" w:themeFillShade="f2" w:val="clear"/>
@@ -961,7 +970,7 @@
         </w:tc>
         <w:tc>
           <w:tcPr>
-            <w:tcW w:w="2282" w:type="dxa"/>
+            <w:tcW w:w="2281" w:type="dxa"/>
             <w:tcBorders/>
             <w:shd w:color="auto" w:fill="F2F2F2" w:themeFill="background1" w:themeFillShade="f2" w:val="clear"/>
             <w:vAlign w:val="center"/>
@@ -989,7 +998,7 @@
         </w:tc>
         <w:tc>
           <w:tcPr>
-            <w:tcW w:w="5373" w:type="dxa"/>
+            <w:tcW w:w="5375" w:type="dxa"/>
             <w:tcBorders/>
             <w:shd w:color="auto" w:fill="F2F2F2" w:themeFill="background1" w:themeFillShade="f2" w:val="clear"/>
             <w:vAlign w:val="center"/>
@@ -1022,7 +1031,7 @@
         </w:trPr>
         <w:tc>
           <w:tcPr>
-            <w:tcW w:w="862" w:type="dxa"/>
+            <w:tcW w:w="861" w:type="dxa"/>
             <w:cnfStyle w:val="001000000000" w:firstRow="0" w:lastRow="0" w:firstColumn="1" w:lastColumn="0" w:oddVBand="0" w:evenVBand="0" w:oddHBand="0" w:evenHBand="0" w:firstRowFirstColumn="0" w:firstRowLastColumn="0" w:lastRowFirstColumn="0" w:lastRowLastColumn="0"/>
             <w:tcBorders/>
             <w:shd w:fill="auto" w:val="clear"/>
@@ -1054,7 +1063,7 @@
         </w:tc>
         <w:tc>
           <w:tcPr>
-            <w:tcW w:w="2282" w:type="dxa"/>
+            <w:tcW w:w="2281" w:type="dxa"/>
             <w:tcBorders/>
             <w:shd w:fill="auto" w:val="clear"/>
             <w:vAlign w:val="center"/>
@@ -1082,7 +1091,7 @@
         </w:tc>
         <w:tc>
           <w:tcPr>
-            <w:tcW w:w="5373" w:type="dxa"/>
+            <w:tcW w:w="5375" w:type="dxa"/>
             <w:tcBorders/>
             <w:shd w:fill="auto" w:val="clear"/>
             <w:vAlign w:val="center"/>
@@ -1116,7 +1125,7 @@
         </w:trPr>
         <w:tc>
           <w:tcPr>
-            <w:tcW w:w="862" w:type="dxa"/>
+            <w:tcW w:w="861" w:type="dxa"/>
             <w:cnfStyle w:val="001000000000" w:firstRow="0" w:lastRow="0" w:firstColumn="1" w:lastColumn="0" w:oddVBand="0" w:evenVBand="0" w:oddHBand="0" w:evenHBand="0" w:firstRowFirstColumn="0" w:firstRowLastColumn="0" w:lastRowFirstColumn="0" w:lastRowLastColumn="0"/>
             <w:tcBorders/>
             <w:shd w:color="auto" w:fill="F2F2F2" w:themeFill="background1" w:themeFillShade="f2" w:val="clear"/>
@@ -1148,7 +1157,7 @@
         </w:tc>
         <w:tc>
           <w:tcPr>
-            <w:tcW w:w="2282" w:type="dxa"/>
+            <w:tcW w:w="2281" w:type="dxa"/>
             <w:tcBorders/>
             <w:shd w:color="auto" w:fill="F2F2F2" w:themeFill="background1" w:themeFillShade="f2" w:val="clear"/>
             <w:vAlign w:val="center"/>
@@ -1176,7 +1185,7 @@
         </w:tc>
         <w:tc>
           <w:tcPr>
-            <w:tcW w:w="5373" w:type="dxa"/>
+            <w:tcW w:w="5375" w:type="dxa"/>
             <w:tcBorders/>
             <w:shd w:color="auto" w:fill="F2F2F2" w:themeFill="background1" w:themeFillShade="f2" w:val="clear"/>
             <w:vAlign w:val="center"/>
@@ -1209,7 +1218,7 @@
         </w:trPr>
         <w:tc>
           <w:tcPr>
-            <w:tcW w:w="862" w:type="dxa"/>
+            <w:tcW w:w="861" w:type="dxa"/>
             <w:cnfStyle w:val="001000000000" w:firstRow="0" w:lastRow="0" w:firstColumn="1" w:lastColumn="0" w:oddVBand="0" w:evenVBand="0" w:oddHBand="0" w:evenHBand="0" w:firstRowFirstColumn="0" w:firstRowLastColumn="0" w:lastRowFirstColumn="0" w:lastRowLastColumn="0"/>
             <w:tcBorders/>
             <w:shd w:fill="auto" w:val="clear"/>
@@ -1241,7 +1250,7 @@
         </w:tc>
         <w:tc>
           <w:tcPr>
-            <w:tcW w:w="2282" w:type="dxa"/>
+            <w:tcW w:w="2281" w:type="dxa"/>
             <w:tcBorders/>
             <w:shd w:fill="auto" w:val="clear"/>
             <w:vAlign w:val="center"/>
@@ -1269,7 +1278,7 @@
         </w:tc>
         <w:tc>
           <w:tcPr>
-            <w:tcW w:w="5373" w:type="dxa"/>
+            <w:tcW w:w="5375" w:type="dxa"/>
             <w:tcBorders/>
             <w:shd w:fill="auto" w:val="clear"/>
             <w:vAlign w:val="center"/>
@@ -1303,7 +1312,7 @@
         </w:trPr>
         <w:tc>
           <w:tcPr>
-            <w:tcW w:w="862" w:type="dxa"/>
+            <w:tcW w:w="861" w:type="dxa"/>
             <w:cnfStyle w:val="001000000000" w:firstRow="0" w:lastRow="0" w:firstColumn="1" w:lastColumn="0" w:oddVBand="0" w:evenVBand="0" w:oddHBand="0" w:evenHBand="0" w:firstRowFirstColumn="0" w:firstRowLastColumn="0" w:lastRowFirstColumn="0" w:lastRowLastColumn="0"/>
             <w:tcBorders/>
             <w:shd w:color="auto" w:fill="F2F2F2" w:themeFill="background1" w:themeFillShade="f2" w:val="clear"/>
@@ -1335,7 +1344,7 @@
         </w:tc>
         <w:tc>
           <w:tcPr>
-            <w:tcW w:w="2282" w:type="dxa"/>
+            <w:tcW w:w="2281" w:type="dxa"/>
             <w:tcBorders/>
             <w:shd w:color="auto" w:fill="F2F2F2" w:themeFill="background1" w:themeFillShade="f2" w:val="clear"/>
             <w:vAlign w:val="center"/>
@@ -1363,7 +1372,7 @@
         </w:tc>
         <w:tc>
           <w:tcPr>
-            <w:tcW w:w="5373" w:type="dxa"/>
+            <w:tcW w:w="5375" w:type="dxa"/>
             <w:tcBorders/>
             <w:shd w:color="auto" w:fill="F2F2F2" w:themeFill="background1" w:themeFillShade="f2" w:val="clear"/>
             <w:vAlign w:val="center"/>
@@ -1396,7 +1405,7 @@
         </w:trPr>
         <w:tc>
           <w:tcPr>
-            <w:tcW w:w="862" w:type="dxa"/>
+            <w:tcW w:w="861" w:type="dxa"/>
             <w:cnfStyle w:val="001000000000" w:firstRow="0" w:lastRow="0" w:firstColumn="1" w:lastColumn="0" w:oddVBand="0" w:evenVBand="0" w:oddHBand="0" w:evenHBand="0" w:firstRowFirstColumn="0" w:firstRowLastColumn="0" w:lastRowFirstColumn="0" w:lastRowLastColumn="0"/>
             <w:tcBorders/>
             <w:shd w:fill="auto" w:val="clear"/>
@@ -1428,7 +1437,7 @@
         </w:tc>
         <w:tc>
           <w:tcPr>
-            <w:tcW w:w="2282" w:type="dxa"/>
+            <w:tcW w:w="2281" w:type="dxa"/>
             <w:tcBorders/>
             <w:shd w:fill="auto" w:val="clear"/>
             <w:vAlign w:val="center"/>
@@ -1456,7 +1465,7 @@
         </w:tc>
         <w:tc>
           <w:tcPr>
-            <w:tcW w:w="5373" w:type="dxa"/>
+            <w:tcW w:w="5375" w:type="dxa"/>
             <w:tcBorders/>
             <w:shd w:fill="auto" w:val="clear"/>
             <w:vAlign w:val="center"/>
@@ -1490,7 +1499,7 @@
         </w:trPr>
         <w:tc>
           <w:tcPr>
-            <w:tcW w:w="862" w:type="dxa"/>
+            <w:tcW w:w="861" w:type="dxa"/>
             <w:cnfStyle w:val="001000000000" w:firstRow="0" w:lastRow="0" w:firstColumn="1" w:lastColumn="0" w:oddVBand="0" w:evenVBand="0" w:oddHBand="0" w:evenHBand="0" w:firstRowFirstColumn="0" w:firstRowLastColumn="0" w:lastRowFirstColumn="0" w:lastRowLastColumn="0"/>
             <w:tcBorders/>
             <w:shd w:color="auto" w:fill="F2F2F2" w:themeFill="background1" w:themeFillShade="f2" w:val="clear"/>
@@ -1522,7 +1531,7 @@
         </w:tc>
         <w:tc>
           <w:tcPr>
-            <w:tcW w:w="2282" w:type="dxa"/>
+            <w:tcW w:w="2281" w:type="dxa"/>
             <w:tcBorders/>
             <w:shd w:color="auto" w:fill="F2F2F2" w:themeFill="background1" w:themeFillShade="f2" w:val="clear"/>
             <w:vAlign w:val="center"/>
@@ -1550,7 +1559,7 @@
         </w:tc>
         <w:tc>
           <w:tcPr>
-            <w:tcW w:w="5373" w:type="dxa"/>
+            <w:tcW w:w="5375" w:type="dxa"/>
             <w:tcBorders/>
             <w:shd w:color="auto" w:fill="F2F2F2" w:themeFill="background1" w:themeFillShade="f2" w:val="clear"/>
             <w:vAlign w:val="center"/>
@@ -1606,7 +1615,7 @@
         </w:trPr>
         <w:tc>
           <w:tcPr>
-            <w:tcW w:w="862" w:type="dxa"/>
+            <w:tcW w:w="861" w:type="dxa"/>
             <w:cnfStyle w:val="001000000000" w:firstRow="0" w:lastRow="0" w:firstColumn="1" w:lastColumn="0" w:oddVBand="0" w:evenVBand="0" w:oddHBand="0" w:evenHBand="0" w:firstRowFirstColumn="0" w:firstRowLastColumn="0" w:lastRowFirstColumn="0" w:lastRowLastColumn="0"/>
             <w:tcBorders/>
             <w:shd w:fill="auto" w:val="clear"/>
@@ -1638,7 +1647,7 @@
         </w:tc>
         <w:tc>
           <w:tcPr>
-            <w:tcW w:w="2282" w:type="dxa"/>
+            <w:tcW w:w="2281" w:type="dxa"/>
             <w:tcBorders/>
             <w:shd w:fill="auto" w:val="clear"/>
             <w:vAlign w:val="center"/>
@@ -1666,7 +1675,7 @@
         </w:tc>
         <w:tc>
           <w:tcPr>
-            <w:tcW w:w="5373" w:type="dxa"/>
+            <w:tcW w:w="5375" w:type="dxa"/>
             <w:tcBorders/>
             <w:shd w:fill="auto" w:val="clear"/>
             <w:vAlign w:val="center"/>
@@ -1700,7 +1709,7 @@
         </w:trPr>
         <w:tc>
           <w:tcPr>
-            <w:tcW w:w="862" w:type="dxa"/>
+            <w:tcW w:w="861" w:type="dxa"/>
             <w:cnfStyle w:val="001000000000" w:firstRow="0" w:lastRow="0" w:firstColumn="1" w:lastColumn="0" w:oddVBand="0" w:evenVBand="0" w:oddHBand="0" w:evenHBand="0" w:firstRowFirstColumn="0" w:firstRowLastColumn="0" w:lastRowFirstColumn="0" w:lastRowLastColumn="0"/>
             <w:tcBorders/>
             <w:shd w:color="auto" w:fill="F2F2F2" w:themeFill="background1" w:themeFillShade="f2" w:val="clear"/>
@@ -1732,7 +1741,7 @@
         </w:tc>
         <w:tc>
           <w:tcPr>
-            <w:tcW w:w="2282" w:type="dxa"/>
+            <w:tcW w:w="2281" w:type="dxa"/>
             <w:tcBorders/>
             <w:shd w:color="auto" w:fill="F2F2F2" w:themeFill="background1" w:themeFillShade="f2" w:val="clear"/>
             <w:vAlign w:val="center"/>
@@ -1759,7 +1768,7 @@
         </w:tc>
         <w:tc>
           <w:tcPr>
-            <w:tcW w:w="5373" w:type="dxa"/>
+            <w:tcW w:w="5375" w:type="dxa"/>
             <w:tcBorders/>
             <w:shd w:color="auto" w:fill="F2F2F2" w:themeFill="background1" w:themeFillShade="f2" w:val="clear"/>
             <w:vAlign w:val="center"/>
@@ -1792,7 +1801,7 @@
         </w:trPr>
         <w:tc>
           <w:tcPr>
-            <w:tcW w:w="862" w:type="dxa"/>
+            <w:tcW w:w="861" w:type="dxa"/>
             <w:cnfStyle w:val="001000000000" w:firstRow="0" w:lastRow="0" w:firstColumn="1" w:lastColumn="0" w:oddVBand="0" w:evenVBand="0" w:oddHBand="0" w:evenHBand="0" w:firstRowFirstColumn="0" w:firstRowLastColumn="0" w:lastRowFirstColumn="0" w:lastRowLastColumn="0"/>
             <w:tcBorders/>
             <w:shd w:fill="auto" w:val="clear"/>
@@ -1824,7 +1833,7 @@
         </w:tc>
         <w:tc>
           <w:tcPr>
-            <w:tcW w:w="2282" w:type="dxa"/>
+            <w:tcW w:w="2281" w:type="dxa"/>
             <w:tcBorders/>
             <w:shd w:fill="auto" w:val="clear"/>
             <w:vAlign w:val="center"/>
@@ -1852,7 +1861,7 @@
         </w:tc>
         <w:tc>
           <w:tcPr>
-            <w:tcW w:w="5373" w:type="dxa"/>
+            <w:tcW w:w="5375" w:type="dxa"/>
             <w:tcBorders/>
             <w:shd w:fill="auto" w:val="clear"/>
             <w:vAlign w:val="center"/>
@@ -1909,7 +1918,7 @@
         </w:trPr>
         <w:tc>
           <w:tcPr>
-            <w:tcW w:w="862" w:type="dxa"/>
+            <w:tcW w:w="861" w:type="dxa"/>
             <w:cnfStyle w:val="001000000000" w:firstRow="0" w:lastRow="0" w:firstColumn="1" w:lastColumn="0" w:oddVBand="0" w:evenVBand="0" w:oddHBand="0" w:evenHBand="0" w:firstRowFirstColumn="0" w:firstRowLastColumn="0" w:lastRowFirstColumn="0" w:lastRowLastColumn="0"/>
             <w:tcBorders/>
             <w:shd w:color="auto" w:fill="F2F2F2" w:themeFill="background1" w:themeFillShade="f2" w:val="clear"/>
@@ -1941,7 +1950,7 @@
         </w:tc>
         <w:tc>
           <w:tcPr>
-            <w:tcW w:w="2282" w:type="dxa"/>
+            <w:tcW w:w="2281" w:type="dxa"/>
             <w:tcBorders/>
             <w:shd w:color="auto" w:fill="F2F2F2" w:themeFill="background1" w:themeFillShade="f2" w:val="clear"/>
             <w:vAlign w:val="center"/>
@@ -1969,7 +1978,7 @@
         </w:tc>
         <w:tc>
           <w:tcPr>
-            <w:tcW w:w="5373" w:type="dxa"/>
+            <w:tcW w:w="5375" w:type="dxa"/>
             <w:tcBorders/>
             <w:shd w:color="auto" w:fill="F2F2F2" w:themeFill="background1" w:themeFillShade="f2" w:val="clear"/>
             <w:vAlign w:val="center"/>
@@ -2002,7 +2011,7 @@
         </w:trPr>
         <w:tc>
           <w:tcPr>
-            <w:tcW w:w="862" w:type="dxa"/>
+            <w:tcW w:w="861" w:type="dxa"/>
             <w:cnfStyle w:val="001000000000" w:firstRow="0" w:lastRow="0" w:firstColumn="1" w:lastColumn="0" w:oddVBand="0" w:evenVBand="0" w:oddHBand="0" w:evenHBand="0" w:firstRowFirstColumn="0" w:firstRowLastColumn="0" w:lastRowFirstColumn="0" w:lastRowLastColumn="0"/>
             <w:tcBorders/>
             <w:shd w:fill="auto" w:val="clear"/>
@@ -2034,7 +2043,7 @@
         </w:tc>
         <w:tc>
           <w:tcPr>
-            <w:tcW w:w="2282" w:type="dxa"/>
+            <w:tcW w:w="2281" w:type="dxa"/>
             <w:tcBorders/>
             <w:shd w:fill="auto" w:val="clear"/>
             <w:vAlign w:val="center"/>
@@ -2062,7 +2071,7 @@
         </w:tc>
         <w:tc>
           <w:tcPr>
-            <w:tcW w:w="5373" w:type="dxa"/>
+            <w:tcW w:w="5375" w:type="dxa"/>
             <w:tcBorders/>
             <w:shd w:fill="auto" w:val="clear"/>
             <w:vAlign w:val="center"/>
@@ -2153,7 +2162,7 @@
         </w:trPr>
         <w:tc>
           <w:tcPr>
-            <w:tcW w:w="862" w:type="dxa"/>
+            <w:tcW w:w="861" w:type="dxa"/>
             <w:cnfStyle w:val="001000000000" w:firstRow="0" w:lastRow="0" w:firstColumn="1" w:lastColumn="0" w:oddVBand="0" w:evenVBand="0" w:oddHBand="0" w:evenHBand="0" w:firstRowFirstColumn="0" w:firstRowLastColumn="0" w:lastRowFirstColumn="0" w:lastRowLastColumn="0"/>
             <w:tcBorders/>
             <w:shd w:color="auto" w:fill="F2F2F2" w:themeFill="background1" w:themeFillShade="f2" w:val="clear"/>
@@ -2185,7 +2194,7 @@
         </w:tc>
         <w:tc>
           <w:tcPr>
-            <w:tcW w:w="2282" w:type="dxa"/>
+            <w:tcW w:w="2281" w:type="dxa"/>
             <w:tcBorders/>
             <w:shd w:color="auto" w:fill="F2F2F2" w:themeFill="background1" w:themeFillShade="f2" w:val="clear"/>
             <w:vAlign w:val="center"/>
@@ -2213,7 +2222,7 @@
         </w:tc>
         <w:tc>
           <w:tcPr>
-            <w:tcW w:w="5373" w:type="dxa"/>
+            <w:tcW w:w="5375" w:type="dxa"/>
             <w:tcBorders/>
             <w:shd w:color="auto" w:fill="F2F2F2" w:themeFill="background1" w:themeFillShade="f2" w:val="clear"/>
             <w:vAlign w:val="center"/>
@@ -2256,7 +2265,7 @@
         </w:trPr>
         <w:tc>
           <w:tcPr>
-            <w:tcW w:w="862" w:type="dxa"/>
+            <w:tcW w:w="861" w:type="dxa"/>
             <w:cnfStyle w:val="001000000000" w:firstRow="0" w:lastRow="0" w:firstColumn="1" w:lastColumn="0" w:oddVBand="0" w:evenVBand="0" w:oddHBand="0" w:evenHBand="0" w:firstRowFirstColumn="0" w:firstRowLastColumn="0" w:lastRowFirstColumn="0" w:lastRowLastColumn="0"/>
             <w:tcBorders/>
             <w:shd w:fill="auto" w:val="clear"/>
@@ -2288,7 +2297,7 @@
         </w:tc>
         <w:tc>
           <w:tcPr>
-            <w:tcW w:w="2282" w:type="dxa"/>
+            <w:tcW w:w="2281" w:type="dxa"/>
             <w:tcBorders/>
             <w:shd w:fill="auto" w:val="clear"/>
             <w:vAlign w:val="center"/>
@@ -2316,7 +2325,7 @@
         </w:tc>
         <w:tc>
           <w:tcPr>
-            <w:tcW w:w="5373" w:type="dxa"/>
+            <w:tcW w:w="5375" w:type="dxa"/>
             <w:tcBorders/>
             <w:shd w:fill="auto" w:val="clear"/>
             <w:vAlign w:val="center"/>
@@ -2370,7 +2379,7 @@
         </w:trPr>
         <w:tc>
           <w:tcPr>
-            <w:tcW w:w="862" w:type="dxa"/>
+            <w:tcW w:w="861" w:type="dxa"/>
             <w:cnfStyle w:val="001000000000" w:firstRow="0" w:lastRow="0" w:firstColumn="1" w:lastColumn="0" w:oddVBand="0" w:evenVBand="0" w:oddHBand="0" w:evenHBand="0" w:firstRowFirstColumn="0" w:firstRowLastColumn="0" w:lastRowFirstColumn="0" w:lastRowLastColumn="0"/>
             <w:tcBorders/>
             <w:shd w:color="auto" w:fill="F2F2F2" w:themeFill="background1" w:themeFillShade="f2" w:val="clear"/>
@@ -2402,7 +2411,7 @@
         </w:tc>
         <w:tc>
           <w:tcPr>
-            <w:tcW w:w="2282" w:type="dxa"/>
+            <w:tcW w:w="2281" w:type="dxa"/>
             <w:tcBorders/>
             <w:shd w:color="auto" w:fill="F2F2F2" w:themeFill="background1" w:themeFillShade="f2" w:val="clear"/>
             <w:vAlign w:val="center"/>
@@ -2430,7 +2439,7 @@
         </w:tc>
         <w:tc>
           <w:tcPr>
-            <w:tcW w:w="5373" w:type="dxa"/>
+            <w:tcW w:w="5375" w:type="dxa"/>
             <w:tcBorders/>
             <w:shd w:color="auto" w:fill="F2F2F2" w:themeFill="background1" w:themeFillShade="f2" w:val="clear"/>
             <w:vAlign w:val="center"/>
@@ -2555,17 +2564,13 @@
       <w:r>
         <w:rPr/>
         <w:tab/>
-        <w:t>$</w:t>
-      </w:r>
-      <w:r>
-        <w:rPr/>
-        <w:t>196 for cameras</w:t>
+        <w:t>$196 for cameras</w:t>
+        <w:br/>
+        <w:tab/>
+        <w:t>$20 dongles</w:t>
         <w:br/>
         <w:tab/>
         <w:t>upcoming 75 for pis for cameras</w:t>
-      </w:r>
-      <w:r>
-        <w:rPr/>
         <w:br/>
       </w:r>
     </w:p>

</xml_diff>